<commit_message>
Optimizations and report update
</commit_message>
<xml_diff>
--- a/HW3/report.docx
+++ b/HW3/report.docx
@@ -950,25 +950,19 @@
         <w:rPr>
           <w:lang w:val="en-US" w:bidi="he-IL"/>
         </w:rPr>
-        <w:t>Explanation: As we can see “To be continue</w:t>
-      </w:r>
-      <w:r>
-        <w:rPr>
-          <w:lang w:val="en-US" w:bidi="he-IL"/>
-        </w:rPr>
-        <w:t>d</w:t>
-      </w:r>
-      <w:r>
-        <w:rPr>
-          <w:lang w:val="en-US" w:bidi="he-IL"/>
-        </w:rPr>
-        <w:t>” -under fitting</w:t>
-      </w:r>
-      <w:r>
-        <w:rPr>
-          <w:lang w:val="en-US" w:bidi="he-IL"/>
-        </w:rPr>
-        <w:t>.</w:t>
+        <w:t>Results demonstration</w:t>
+      </w:r>
+      <w:r>
+        <w:rPr>
+          <w:lang w:val="en-US" w:bidi="he-IL"/>
+        </w:rPr>
+        <w:t>:</w:t>
+      </w:r>
+      <w:r>
+        <w:rPr>
+          <w:lang w:val="en-US" w:bidi="he-IL"/>
+        </w:rPr>
+        <w:t xml:space="preserve"> As a result of training just 50 images in each epoch, our model could not learn the data properly, this is called underfitting. So, the model cannot classify the test input to the right category, thus we got bad accuracy.</w:t>
       </w:r>
     </w:p>
     <w:p>
@@ -1149,31 +1143,6 @@
     </w:p>
     <w:p>
       <w:pPr>
-        <w:ind w:left="360"/>
-        <w:rPr>
-          <w:lang w:val="en-US" w:bidi="he-IL"/>
-        </w:rPr>
-      </w:pPr>
-    </w:p>
-    <w:p>
-      <w:pPr>
-        <w:ind w:left="360"/>
-        <w:rPr>
-          <w:lang w:val="en-US" w:bidi="he-IL"/>
-        </w:rPr>
-      </w:pPr>
-    </w:p>
-    <w:p>
-      <w:pPr>
-        <w:ind w:left="360"/>
-        <w:rPr>
-          <w:lang w:val="en-US" w:bidi="he-IL"/>
-        </w:rPr>
-      </w:pPr>
-    </w:p>
-    <w:p>
-      <w:pPr>
-        <w:ind w:left="360"/>
         <w:rPr>
           <w:lang w:val="en-US" w:bidi="he-IL"/>
         </w:rPr>
@@ -1196,6 +1165,7 @@
           <w:bCs/>
           <w:lang w:val="en-US" w:bidi="he-IL"/>
         </w:rPr>
+        <w:lastRenderedPageBreak/>
         <w:t>Q3</w:t>
       </w:r>
       <w:r>
@@ -1312,7 +1282,21 @@
         <w:rPr>
           <w:lang w:val="en-US" w:bidi="he-IL"/>
         </w:rPr>
-        <w:t xml:space="preserve"> times with different learning rate each time [ 0.01 , 0.1 , 1.0 , 10.0 ] </w:t>
+        <w:t xml:space="preserve"> times with different learning rate each time [ </w:t>
+      </w:r>
+      <w:proofErr w:type="gramStart"/>
+      <w:r>
+        <w:rPr>
+          <w:lang w:val="en-US" w:bidi="he-IL"/>
+        </w:rPr>
+        <w:t>0.01 ,</w:t>
+      </w:r>
+      <w:proofErr w:type="gramEnd"/>
+      <w:r>
+        <w:rPr>
+          <w:lang w:val="en-US" w:bidi="he-IL"/>
+        </w:rPr>
+        <w:t xml:space="preserve"> 0.1 , 1.0 , 10.0 ] </w:t>
       </w:r>
       <w:r>
         <w:rPr>
@@ -1347,6 +1331,18 @@
     </w:p>
     <w:p>
       <w:pPr>
+        <w:pStyle w:val="ListParagraph"/>
+        <w:numPr>
+          <w:ilvl w:val="0"/>
+          <w:numId w:val="1"/>
+        </w:numPr>
+        <w:rPr>
+          <w:lang w:val="en-US" w:bidi="he-IL"/>
+        </w:rPr>
+      </w:pPr>
+    </w:p>
+    <w:p>
+      <w:pPr>
         <w:jc w:val="center"/>
         <w:rPr>
           <w:lang w:val="en-US" w:bidi="he-IL"/>
@@ -1358,10 +1354,10 @@
           <w:lang w:val="en-US" w:bidi="he-IL"/>
         </w:rPr>
         <w:drawing>
-          <wp:inline distT="0" distB="0" distL="0" distR="0" wp14:anchorId="0F006572" wp14:editId="482AD0EB">
-            <wp:extent cx="5055402" cy="3280611"/>
+          <wp:inline distT="0" distB="0" distL="0" distR="0" wp14:anchorId="3FAD8911" wp14:editId="0DB904BD">
+            <wp:extent cx="5943600" cy="3798570"/>
             <wp:effectExtent l="0" t="0" r="0" b="0"/>
-            <wp:docPr id="3" name="Picture 3"/>
+            <wp:docPr id="5" name="Picture 5" descr="Chart, line chart&#10;&#10;Description automatically generated"/>
             <wp:cNvGraphicFramePr>
               <a:graphicFrameLocks xmlns:a="http://schemas.openxmlformats.org/drawingml/2006/main" noChangeAspect="1"/>
             </wp:cNvGraphicFramePr>
@@ -1369,7 +1365,7 @@
               <a:graphicData uri="http://schemas.openxmlformats.org/drawingml/2006/picture">
                 <pic:pic xmlns:pic="http://schemas.openxmlformats.org/drawingml/2006/picture">
                   <pic:nvPicPr>
-                    <pic:cNvPr id="3" name="Picture 3"/>
+                    <pic:cNvPr id="5" name="Picture 5" descr="Chart, line chart&#10;&#10;Description automatically generated"/>
                     <pic:cNvPicPr/>
                   </pic:nvPicPr>
                   <pic:blipFill>
@@ -1387,7 +1383,7 @@
                   <pic:spPr>
                     <a:xfrm>
                       <a:off x="0" y="0"/>
-                      <a:ext cx="5103948" cy="3312114"/>
+                      <a:ext cx="5943600" cy="3798570"/>
                     </a:xfrm>
                     <a:prstGeom prst="rect">
                       <a:avLst/>
@@ -1420,6 +1416,14 @@
           <w:lang w:val="en-US" w:bidi="he-IL"/>
         </w:rPr>
       </w:pPr>
+    </w:p>
+    <w:p>
+      <w:pPr>
+        <w:ind w:left="720"/>
+        <w:rPr>
+          <w:lang w:val="en-US" w:bidi="he-IL"/>
+        </w:rPr>
+      </w:pPr>
       <w:r>
         <w:rPr>
           <w:lang w:val="en-US" w:bidi="he-IL"/>
@@ -1531,66 +1535,11 @@
           <w:lang w:val="en-US" w:bidi="he-IL"/>
         </w:rPr>
       </w:pPr>
-    </w:p>
-    <w:p>
-      <w:pPr>
-        <w:rPr>
-          <w:lang w:val="en-US" w:bidi="he-IL"/>
-        </w:rPr>
-      </w:pPr>
-    </w:p>
-    <w:p>
-      <w:pPr>
-        <w:rPr>
-          <w:lang w:val="en-US" w:bidi="he-IL"/>
-        </w:rPr>
-      </w:pPr>
-    </w:p>
-    <w:p>
-      <w:pPr>
-        <w:rPr>
-          <w:lang w:val="en-US" w:bidi="he-IL"/>
-        </w:rPr>
-      </w:pPr>
-    </w:p>
-    <w:p>
-      <w:pPr>
-        <w:rPr>
-          <w:lang w:val="en-US" w:bidi="he-IL"/>
-        </w:rPr>
-      </w:pPr>
-    </w:p>
-    <w:p>
-      <w:pPr>
-        <w:rPr>
-          <w:lang w:val="en-US" w:bidi="he-IL"/>
-        </w:rPr>
-      </w:pPr>
-    </w:p>
-    <w:p>
-      <w:pPr>
-        <w:rPr>
-          <w:lang w:val="en-US" w:bidi="he-IL"/>
-        </w:rPr>
-      </w:pPr>
-    </w:p>
-    <w:p>
-      <w:pPr>
-        <w:rPr>
-          <w:lang w:val="en-US" w:bidi="he-IL"/>
-        </w:rPr>
-      </w:pPr>
-    </w:p>
-    <w:p>
-      <w:pPr>
-        <w:rPr>
-          <w:lang w:val="en-US" w:bidi="he-IL"/>
-        </w:rPr>
-      </w:pPr>
-      <w:r>
-        <w:rPr>
-          <w:lang w:val="en-US" w:bidi="he-IL"/>
-        </w:rPr>
+      <w:r>
+        <w:rPr>
+          <w:lang w:val="en-US" w:bidi="he-IL"/>
+        </w:rPr>
+        <w:lastRenderedPageBreak/>
         <w:t>-</w:t>
       </w:r>
       <w:r>
@@ -1680,10 +1629,10 @@
           <w:lang w:val="en-US" w:bidi="he-IL"/>
         </w:rPr>
         <w:drawing>
-          <wp:inline distT="0" distB="0" distL="0" distR="0" wp14:anchorId="00B73DB4" wp14:editId="36EAB89E">
-            <wp:extent cx="3911600" cy="2667000"/>
-            <wp:effectExtent l="0" t="0" r="0" b="0"/>
-            <wp:docPr id="4" name="Picture 4"/>
+          <wp:inline distT="0" distB="0" distL="0" distR="0" wp14:anchorId="511F85F8" wp14:editId="4D4A991B">
+            <wp:extent cx="5212080" cy="3407156"/>
+            <wp:effectExtent l="0" t="0" r="7620" b="3175"/>
+            <wp:docPr id="6" name="Picture 6" descr="Chart, line chart&#10;&#10;Description automatically generated"/>
             <wp:cNvGraphicFramePr>
               <a:graphicFrameLocks xmlns:a="http://schemas.openxmlformats.org/drawingml/2006/main" noChangeAspect="1"/>
             </wp:cNvGraphicFramePr>
@@ -1691,7 +1640,7 @@
               <a:graphicData uri="http://schemas.openxmlformats.org/drawingml/2006/picture">
                 <pic:pic xmlns:pic="http://schemas.openxmlformats.org/drawingml/2006/picture">
                   <pic:nvPicPr>
-                    <pic:cNvPr id="4" name="Picture 4"/>
+                    <pic:cNvPr id="6" name="Picture 6" descr="Chart, line chart&#10;&#10;Description automatically generated"/>
                     <pic:cNvPicPr/>
                   </pic:nvPicPr>
                   <pic:blipFill>
@@ -1709,7 +1658,7 @@
                   <pic:spPr>
                     <a:xfrm>
                       <a:off x="0" y="0"/>
-                      <a:ext cx="3911600" cy="2667000"/>
+                      <a:ext cx="5225421" cy="3415877"/>
                     </a:xfrm>
                     <a:prstGeom prst="rect">
                       <a:avLst/>
@@ -1742,26 +1691,370 @@
           <w:lang w:val="en-US" w:bidi="he-IL"/>
         </w:rPr>
       </w:pPr>
-    </w:p>
-    <w:p>
-      <w:pPr>
-        <w:rPr>
-          <w:lang w:val="en-US" w:bidi="he-IL"/>
-        </w:rPr>
-      </w:pPr>
-    </w:p>
-    <w:p>
-      <w:pPr>
-        <w:rPr>
-          <w:lang w:val="en-US" w:bidi="he-IL"/>
-        </w:rPr>
-      </w:pPr>
+      <w:r>
+        <w:rPr>
+          <w:lang w:val="en-US" w:bidi="he-IL"/>
+        </w:rPr>
+        <w:tab/>
+      </w:r>
+      <w:r>
+        <w:rPr>
+          <w:lang w:val="en-US" w:bidi="he-IL"/>
+        </w:rPr>
+        <w:t>However</w:t>
+      </w:r>
+      <w:r>
+        <w:rPr>
+          <w:lang w:val="en-US" w:bidi="he-IL"/>
+        </w:rPr>
+        <w:t>, when we dropped the 3x3 convolutional layers, we got the following output:</w:t>
+      </w:r>
+    </w:p>
+    <w:p>
+      <w:pPr>
+        <w:rPr>
+          <w:lang w:val="en-US" w:bidi="he-IL"/>
+        </w:rPr>
+      </w:pPr>
+      <w:r>
+        <w:rPr>
+          <w:lang w:val="en-US" w:bidi="he-IL"/>
+        </w:rPr>
+        <w:tab/>
+      </w:r>
+    </w:p>
+    <w:p>
+      <w:pPr>
+        <w:rPr>
+          <w:lang w:val="en-US" w:bidi="he-IL"/>
+        </w:rPr>
+      </w:pPr>
+      <w:r>
+        <w:rPr>
+          <w:noProof/>
+          <w:lang w:val="en-US" w:bidi="he-IL"/>
+        </w:rPr>
+        <w:drawing>
+          <wp:anchor distT="0" distB="0" distL="114300" distR="114300" simplePos="0" relativeHeight="251658240" behindDoc="0" locked="0" layoutInCell="1" allowOverlap="1" wp14:anchorId="676CE756" wp14:editId="57EA3CD9">
+            <wp:simplePos x="0" y="0"/>
+            <wp:positionH relativeFrom="column">
+              <wp:posOffset>411480</wp:posOffset>
+            </wp:positionH>
+            <wp:positionV relativeFrom="paragraph">
+              <wp:posOffset>146685</wp:posOffset>
+            </wp:positionV>
+            <wp:extent cx="4982591" cy="3436270"/>
+            <wp:effectExtent l="0" t="0" r="8890" b="0"/>
+            <wp:wrapNone/>
+            <wp:docPr id="7" name="Picture 7" descr="Chart, line chart&#10;&#10;Description automatically generated"/>
+            <wp:cNvGraphicFramePr>
+              <a:graphicFrameLocks xmlns:a="http://schemas.openxmlformats.org/drawingml/2006/main" noChangeAspect="1"/>
+            </wp:cNvGraphicFramePr>
+            <a:graphic xmlns:a="http://schemas.openxmlformats.org/drawingml/2006/main">
+              <a:graphicData uri="http://schemas.openxmlformats.org/drawingml/2006/picture">
+                <pic:pic xmlns:pic="http://schemas.openxmlformats.org/drawingml/2006/picture">
+                  <pic:nvPicPr>
+                    <pic:cNvPr id="7" name="Picture 7" descr="Chart, line chart&#10;&#10;Description automatically generated"/>
+                    <pic:cNvPicPr/>
+                  </pic:nvPicPr>
+                  <pic:blipFill>
+                    <a:blip r:embed="rId9">
+                      <a:extLst>
+                        <a:ext uri="{28A0092B-C50C-407E-A947-70E740481C1C}">
+                          <a14:useLocalDpi xmlns:a14="http://schemas.microsoft.com/office/drawing/2010/main" val="0"/>
+                        </a:ext>
+                      </a:extLst>
+                    </a:blip>
+                    <a:stretch>
+                      <a:fillRect/>
+                    </a:stretch>
+                  </pic:blipFill>
+                  <pic:spPr>
+                    <a:xfrm>
+                      <a:off x="0" y="0"/>
+                      <a:ext cx="4982591" cy="3436270"/>
+                    </a:xfrm>
+                    <a:prstGeom prst="rect">
+                      <a:avLst/>
+                    </a:prstGeom>
+                  </pic:spPr>
+                </pic:pic>
+              </a:graphicData>
+            </a:graphic>
+            <wp14:sizeRelH relativeFrom="page">
+              <wp14:pctWidth>0</wp14:pctWidth>
+            </wp14:sizeRelH>
+            <wp14:sizeRelV relativeFrom="page">
+              <wp14:pctHeight>0</wp14:pctHeight>
+            </wp14:sizeRelV>
+          </wp:anchor>
+        </w:drawing>
+      </w:r>
+      <w:r>
+        <w:rPr>
+          <w:lang w:val="en-US" w:bidi="he-IL"/>
+        </w:rPr>
+        <w:tab/>
+      </w:r>
+    </w:p>
+    <w:p>
+      <w:pPr>
+        <w:rPr>
+          <w:lang w:val="en-US" w:bidi="he-IL"/>
+        </w:rPr>
+      </w:pPr>
+    </w:p>
+    <w:p>
+      <w:pPr>
+        <w:rPr>
+          <w:lang w:val="en-US" w:bidi="he-IL"/>
+        </w:rPr>
+      </w:pPr>
+    </w:p>
+    <w:p>
+      <w:pPr>
+        <w:rPr>
+          <w:lang w:val="en-US" w:bidi="he-IL"/>
+        </w:rPr>
+      </w:pPr>
+    </w:p>
+    <w:p>
+      <w:pPr>
+        <w:rPr>
+          <w:lang w:val="en-US" w:bidi="he-IL"/>
+        </w:rPr>
+      </w:pPr>
+    </w:p>
+    <w:p>
+      <w:pPr>
+        <w:rPr>
+          <w:lang w:val="en-US" w:bidi="he-IL"/>
+        </w:rPr>
+      </w:pPr>
+    </w:p>
+    <w:p>
+      <w:pPr>
+        <w:rPr>
+          <w:lang w:val="en-US" w:bidi="he-IL"/>
+        </w:rPr>
+      </w:pPr>
+    </w:p>
+    <w:p>
+      <w:pPr>
+        <w:rPr>
+          <w:lang w:val="en-US" w:bidi="he-IL"/>
+        </w:rPr>
+      </w:pPr>
+    </w:p>
+    <w:p>
+      <w:pPr>
+        <w:rPr>
+          <w:lang w:val="en-US" w:bidi="he-IL"/>
+        </w:rPr>
+      </w:pPr>
+    </w:p>
+    <w:p>
+      <w:pPr>
+        <w:rPr>
+          <w:lang w:val="en-US" w:bidi="he-IL"/>
+        </w:rPr>
+      </w:pPr>
+    </w:p>
+    <w:p>
+      <w:pPr>
+        <w:rPr>
+          <w:lang w:val="en-US" w:bidi="he-IL"/>
+        </w:rPr>
+      </w:pPr>
+    </w:p>
+    <w:p>
+      <w:pPr>
+        <w:rPr>
+          <w:lang w:val="en-US" w:bidi="he-IL"/>
+        </w:rPr>
+      </w:pPr>
+    </w:p>
+    <w:p>
+      <w:pPr>
+        <w:rPr>
+          <w:lang w:val="en-US" w:bidi="he-IL"/>
+        </w:rPr>
+      </w:pPr>
+    </w:p>
+    <w:p>
+      <w:pPr>
+        <w:rPr>
+          <w:lang w:val="en-US" w:bidi="he-IL"/>
+        </w:rPr>
+      </w:pPr>
+    </w:p>
+    <w:p>
+      <w:pPr>
+        <w:rPr>
+          <w:lang w:val="en-US" w:bidi="he-IL"/>
+        </w:rPr>
+      </w:pPr>
+    </w:p>
+    <w:p>
+      <w:pPr>
+        <w:rPr>
+          <w:lang w:val="en-US" w:bidi="he-IL"/>
+        </w:rPr>
+      </w:pPr>
+    </w:p>
+    <w:p>
+      <w:pPr>
+        <w:ind w:left="720"/>
+        <w:rPr>
+          <w:lang w:val="en-US" w:bidi="he-IL"/>
+        </w:rPr>
+      </w:pPr>
+      <w:r>
+        <w:rPr>
+          <w:lang w:val="en-US" w:bidi="he-IL"/>
+        </w:rPr>
+        <w:lastRenderedPageBreak/>
+        <w:t>Explanation: We got similar loss curves and close test accuracy. When we used the convolutional layers, we got an accuracy of 63%, and we got</w:t>
+      </w:r>
+      <w:r>
+        <w:rPr>
+          <w:lang w:val="en-US" w:bidi="he-IL"/>
+        </w:rPr>
+        <w:t xml:space="preserve"> an</w:t>
+      </w:r>
+      <w:r>
+        <w:rPr>
+          <w:lang w:val="en-US" w:bidi="he-IL"/>
+        </w:rPr>
+        <w:t xml:space="preserve"> accuracy of 60% for the other model. However, we still can see that using the two convolutional layers improve</w:t>
+      </w:r>
+      <w:r>
+        <w:rPr>
+          <w:lang w:val="en-US" w:bidi="he-IL"/>
+        </w:rPr>
+        <w:t>s</w:t>
+      </w:r>
+      <w:r>
+        <w:rPr>
+          <w:lang w:val="en-US" w:bidi="he-IL"/>
+        </w:rPr>
+        <w:t xml:space="preserve"> the accuracy of the model</w:t>
+      </w:r>
+      <w:r>
+        <w:rPr>
+          <w:lang w:val="en-US" w:bidi="he-IL"/>
+        </w:rPr>
+        <w:t>,</w:t>
+      </w:r>
+      <w:r>
+        <w:rPr>
+          <w:lang w:val="en-US" w:bidi="he-IL"/>
+        </w:rPr>
+        <w:t xml:space="preserve"> that is</w:t>
+      </w:r>
+      <w:r>
+        <w:rPr>
+          <w:lang w:val="en-US" w:bidi="he-IL"/>
+        </w:rPr>
+        <w:t xml:space="preserve"> because</w:t>
+      </w:r>
       <w:r>
         <w:rPr>
           <w:lang w:val="en-US" w:bidi="he-IL"/>
         </w:rPr>
         <w:t xml:space="preserve"> </w:t>
       </w:r>
+      <w:r>
+        <w:rPr>
+          <w:lang w:val="en-US" w:bidi="he-IL"/>
+        </w:rPr>
+        <w:t xml:space="preserve">these layers reshape the input so we can process data </w:t>
+      </w:r>
+      <w:r>
+        <w:rPr>
+          <w:lang w:val="en-US" w:bidi="he-IL"/>
+        </w:rPr>
+        <w:t>in larger dimensions.</w:t>
+      </w:r>
+    </w:p>
+    <w:p>
+      <w:pPr>
+        <w:ind w:left="720"/>
+        <w:rPr>
+          <w:lang w:val="en-US" w:bidi="he-IL"/>
+        </w:rPr>
+      </w:pPr>
+    </w:p>
+    <w:p>
+      <w:pPr>
+        <w:ind w:left="720"/>
+        <w:rPr>
+          <w:lang w:val="en-US" w:bidi="he-IL"/>
+        </w:rPr>
+      </w:pPr>
+    </w:p>
+    <w:p>
+      <w:pPr>
+        <w:rPr>
+          <w:lang w:val="en-US" w:bidi="he-IL"/>
+        </w:rPr>
+      </w:pPr>
+      <w:r>
+        <w:rPr>
+          <w:lang w:val="en-US" w:bidi="he-IL"/>
+        </w:rPr>
+        <w:br w:type="page"/>
+      </w:r>
+    </w:p>
+    <w:p>
+      <w:pPr>
+        <w:rPr>
+          <w:b/>
+          <w:bCs/>
+          <w:sz w:val="28"/>
+          <w:szCs w:val="28"/>
+          <w:lang w:val="en-US" w:bidi="he-IL"/>
+        </w:rPr>
+      </w:pPr>
+      <w:r>
+        <w:rPr>
+          <w:b/>
+          <w:bCs/>
+          <w:sz w:val="28"/>
+          <w:szCs w:val="28"/>
+          <w:lang w:val="en-US" w:bidi="he-IL"/>
+        </w:rPr>
+        <w:lastRenderedPageBreak/>
+        <w:t xml:space="preserve">Part </w:t>
+      </w:r>
+      <w:r>
+        <w:rPr>
+          <w:b/>
+          <w:bCs/>
+          <w:sz w:val="28"/>
+          <w:szCs w:val="28"/>
+          <w:lang w:val="en-US" w:bidi="he-IL"/>
+        </w:rPr>
+        <w:t>2</w:t>
+      </w:r>
+      <w:r>
+        <w:rPr>
+          <w:b/>
+          <w:bCs/>
+          <w:sz w:val="28"/>
+          <w:szCs w:val="28"/>
+          <w:lang w:val="en-US" w:bidi="he-IL"/>
+        </w:rPr>
+        <w:t>:</w:t>
+      </w:r>
+    </w:p>
+    <w:p>
+      <w:pPr>
+        <w:ind w:left="720"/>
+        <w:rPr>
+          <w:lang w:val="en-US" w:bidi="he-IL"/>
+        </w:rPr>
+      </w:pPr>
     </w:p>
     <w:sectPr>
       <w:pgSz w:w="12240" w:h="15840"/>

</xml_diff>

<commit_message>
Fixed tanh in Q3
Got better results
</commit_message>
<xml_diff>
--- a/HW3/report.docx
+++ b/HW3/report.docx
@@ -889,10 +889,10 @@
           <w:lang w:val="en-US" w:bidi="he-IL"/>
         </w:rPr>
         <w:drawing>
-          <wp:inline distT="0" distB="0" distL="0" distR="0" wp14:anchorId="654D8709" wp14:editId="23C0E396">
-            <wp:extent cx="4511040" cy="2110740"/>
-            <wp:effectExtent l="0" t="0" r="3810" b="3810"/>
-            <wp:docPr id="9" name="Picture 9" descr="Table&#10;&#10;Description automatically generated"/>
+          <wp:inline distT="0" distB="0" distL="0" distR="0" wp14:anchorId="536E2497" wp14:editId="0CDAD213">
+            <wp:extent cx="4450080" cy="2072640"/>
+            <wp:effectExtent l="0" t="0" r="7620" b="3810"/>
+            <wp:docPr id="2" name="Picture 2" descr="Table&#10;&#10;Description automatically generated"/>
             <wp:cNvGraphicFramePr>
               <a:graphicFrameLocks xmlns:a="http://schemas.openxmlformats.org/drawingml/2006/main" noChangeAspect="1"/>
             </wp:cNvGraphicFramePr>
@@ -900,7 +900,7 @@
               <a:graphicData uri="http://schemas.openxmlformats.org/drawingml/2006/picture">
                 <pic:pic xmlns:pic="http://schemas.openxmlformats.org/drawingml/2006/picture">
                   <pic:nvPicPr>
-                    <pic:cNvPr id="9" name="Picture 9" descr="Table&#10;&#10;Description automatically generated"/>
+                    <pic:cNvPr id="2" name="Picture 2" descr="Table&#10;&#10;Description automatically generated"/>
                     <pic:cNvPicPr/>
                   </pic:nvPicPr>
                   <pic:blipFill>
@@ -918,7 +918,7 @@
                   <pic:spPr>
                     <a:xfrm>
                       <a:off x="0" y="0"/>
-                      <a:ext cx="4511040" cy="2110740"/>
+                      <a:ext cx="4450080" cy="2072640"/>
                     </a:xfrm>
                     <a:prstGeom prst="rect">
                       <a:avLst/>
@@ -1143,6 +1143,13 @@
     </w:p>
     <w:p>
       <w:pPr>
+        <w:rPr>
+          <w:lang w:val="en-US" w:bidi="he-IL"/>
+        </w:rPr>
+      </w:pPr>
+    </w:p>
+    <w:p>
+      <w:pPr>
         <w:pStyle w:val="ListParagraph"/>
         <w:numPr>
           <w:ilvl w:val="0"/>
@@ -1287,10 +1294,6 @@
     <w:p>
       <w:pPr>
         <w:pStyle w:val="ListParagraph"/>
-        <w:numPr>
-          <w:ilvl w:val="0"/>
-          <w:numId w:val="1"/>
-        </w:numPr>
         <w:rPr>
           <w:lang w:val="en-US" w:bidi="he-IL"/>
         </w:rPr>
@@ -1305,7 +1308,19 @@
         <w:rPr>
           <w:lang w:val="en-US" w:bidi="he-IL"/>
         </w:rPr>
-        <w:t>Eventually we Plotted the training loss curve for each learning rate and got the following results:</w:t>
+        <w:t>Eventually</w:t>
+      </w:r>
+      <w:r>
+        <w:rPr>
+          <w:lang w:val="en-US" w:bidi="he-IL"/>
+        </w:rPr>
+        <w:t>,</w:t>
+      </w:r>
+      <w:r>
+        <w:rPr>
+          <w:lang w:val="en-US" w:bidi="he-IL"/>
+        </w:rPr>
+        <w:t xml:space="preserve"> we Plotted the training loss curve for each learning rate and got the following results:</w:t>
       </w:r>
     </w:p>
     <w:p>
@@ -1333,10 +1348,10 @@
           <w:lang w:val="en-US" w:bidi="he-IL"/>
         </w:rPr>
         <w:drawing>
-          <wp:inline distT="0" distB="0" distL="0" distR="0" wp14:anchorId="5EF8B3E4" wp14:editId="15375CA2">
-            <wp:extent cx="5943600" cy="3967480"/>
+          <wp:inline distT="0" distB="0" distL="0" distR="0" wp14:anchorId="5803F46A" wp14:editId="57F4B6E5">
+            <wp:extent cx="5943600" cy="3851910"/>
             <wp:effectExtent l="0" t="0" r="0" b="0"/>
-            <wp:docPr id="8" name="Picture 8" descr="Chart, line chart&#10;&#10;Description automatically generated"/>
+            <wp:docPr id="5" name="Picture 5" descr="Chart&#10;&#10;Description automatically generated"/>
             <wp:cNvGraphicFramePr>
               <a:graphicFrameLocks xmlns:a="http://schemas.openxmlformats.org/drawingml/2006/main" noChangeAspect="1"/>
             </wp:cNvGraphicFramePr>
@@ -1344,7 +1359,7 @@
               <a:graphicData uri="http://schemas.openxmlformats.org/drawingml/2006/picture">
                 <pic:pic xmlns:pic="http://schemas.openxmlformats.org/drawingml/2006/picture">
                   <pic:nvPicPr>
-                    <pic:cNvPr id="8" name="Picture 8" descr="Chart, line chart&#10;&#10;Description automatically generated"/>
+                    <pic:cNvPr id="5" name="Picture 5" descr="Chart&#10;&#10;Description automatically generated"/>
                     <pic:cNvPicPr/>
                   </pic:nvPicPr>
                   <pic:blipFill>
@@ -1362,7 +1377,7 @@
                   <pic:spPr>
                     <a:xfrm>
                       <a:off x="0" y="0"/>
-                      <a:ext cx="5943600" cy="3967480"/>
+                      <a:ext cx="5943600" cy="3851910"/>
                     </a:xfrm>
                     <a:prstGeom prst="rect">
                       <a:avLst/>
@@ -1407,7 +1422,45 @@
         <w:rPr>
           <w:lang w:val="en-US" w:bidi="he-IL"/>
         </w:rPr>
-        <w:t xml:space="preserve">For the test accuracy, the learning rate 0.1 and the 0.01 got the best results and they were so close, that’s because </w:t>
+        <w:t>For the test accuracy, the learning rate</w:t>
+      </w:r>
+      <w:r>
+        <w:rPr>
+          <w:lang w:val="en-US" w:bidi="he-IL"/>
+        </w:rPr>
+        <w:t>s 1.0,</w:t>
+      </w:r>
+      <w:r>
+        <w:rPr>
+          <w:lang w:val="en-US" w:bidi="he-IL"/>
+        </w:rPr>
+        <w:t xml:space="preserve"> 0.1 and the 0.01 </w:t>
+      </w:r>
+      <w:r>
+        <w:rPr>
+          <w:lang w:val="en-US" w:bidi="he-IL"/>
+        </w:rPr>
+        <w:t xml:space="preserve">we </w:t>
+      </w:r>
+      <w:r>
+        <w:rPr>
+          <w:lang w:val="en-US" w:bidi="he-IL"/>
+        </w:rPr>
+        <w:t xml:space="preserve">got the best </w:t>
+      </w:r>
+      <w:proofErr w:type="gramStart"/>
+      <w:r>
+        <w:rPr>
+          <w:lang w:val="en-US" w:bidi="he-IL"/>
+        </w:rPr>
+        <w:t>results</w:t>
+      </w:r>
+      <w:proofErr w:type="gramEnd"/>
+      <w:r>
+        <w:rPr>
+          <w:lang w:val="en-US" w:bidi="he-IL"/>
+        </w:rPr>
+        <w:t xml:space="preserve"> and they were so close, that’s because </w:t>
       </w:r>
       <w:r>
         <w:rPr>
@@ -1492,7 +1545,7 @@
         <w:rPr>
           <w:lang w:val="en-US" w:bidi="he-IL"/>
         </w:rPr>
-        <w:t>a learning rate equals 1.0 gave us a better accuracy than the learning rate equals 10.0 did.</w:t>
+        <w:t>we got terrible accuracy and high loss when we used learning rate of 10.0 (accuracy and loss values appear for each epoch in the notebook).</w:t>
       </w:r>
       <w:r>
         <w:rPr>
@@ -1500,6 +1553,14 @@
         </w:rPr>
         <w:br/>
       </w:r>
+    </w:p>
+    <w:p>
+      <w:pPr>
+        <w:ind w:left="720"/>
+        <w:rPr>
+          <w:lang w:val="en-US" w:bidi="he-IL"/>
+        </w:rPr>
+      </w:pPr>
     </w:p>
     <w:p>
       <w:pPr>
@@ -1544,7 +1605,11 @@
     </w:p>
     <w:p>
       <w:pPr>
-        <w:ind w:firstLine="720"/>
+        <w:pStyle w:val="ListParagraph"/>
+        <w:numPr>
+          <w:ilvl w:val="0"/>
+          <w:numId w:val="4"/>
+        </w:numPr>
         <w:rPr>
           <w:lang w:val="en-US" w:bidi="he-IL"/>
         </w:rPr>
@@ -1768,7 +1833,7 @@
         <w:rPr>
           <w:lang w:val="en-US" w:bidi="he-IL"/>
         </w:rPr>
-        <w:t>4</w:t>
+        <w:t>2</w:t>
       </w:r>
       <w:r>
         <w:rPr>
@@ -1847,6 +1912,89 @@
           <w:lang w:val="en-US" w:bidi="he-IL"/>
         </w:rPr>
         <w:t>in larger dimensions.</w:t>
+      </w:r>
+    </w:p>
+    <w:p>
+      <w:pPr>
+        <w:ind w:left="720"/>
+        <w:rPr>
+          <w:lang w:val="en-US" w:bidi="he-IL"/>
+        </w:rPr>
+      </w:pPr>
+    </w:p>
+    <w:p>
+      <w:pPr>
+        <w:pStyle w:val="ListParagraph"/>
+        <w:numPr>
+          <w:ilvl w:val="0"/>
+          <w:numId w:val="4"/>
+        </w:numPr>
+        <w:rPr>
+          <w:lang w:val="en-US" w:bidi="he-IL"/>
+        </w:rPr>
+      </w:pPr>
+      <w:r>
+        <w:rPr>
+          <w:lang w:val="en-US" w:bidi="he-IL"/>
+        </w:rPr>
+        <w:t>For the model described in this question, we have the following parameters</w:t>
+      </w:r>
+      <w:r>
+        <w:rPr>
+          <w:lang w:val="en-US" w:bidi="he-IL"/>
+        </w:rPr>
+        <w:t>:</w:t>
+      </w:r>
+    </w:p>
+    <w:p>
+      <w:pPr>
+        <w:pStyle w:val="ListParagraph"/>
+        <w:ind w:left="1080"/>
+        <w:rPr>
+          <w:lang w:val="en-US" w:bidi="he-IL"/>
+        </w:rPr>
+      </w:pPr>
+    </w:p>
+    <w:p>
+      <w:pPr>
+        <w:pStyle w:val="ListParagraph"/>
+        <w:numPr>
+          <w:ilvl w:val="0"/>
+          <w:numId w:val="5"/>
+        </w:numPr>
+        <w:rPr>
+          <w:lang w:val="en-US" w:bidi="he-IL"/>
+        </w:rPr>
+      </w:pPr>
+      <w:r>
+        <w:rPr>
+          <w:lang w:val="en-US" w:bidi="he-IL"/>
+        </w:rPr>
+        <w:t>First convolutional layer:</w:t>
+      </w:r>
+    </w:p>
+    <w:p>
+      <w:pPr>
+        <w:pStyle w:val="ListParagraph"/>
+        <w:ind w:left="1440"/>
+        <w:rPr>
+          <w:lang w:val="en-US" w:bidi="he-IL"/>
+        </w:rPr>
+      </w:pPr>
+    </w:p>
+    <w:p>
+      <w:pPr>
+        <w:pStyle w:val="ListParagraph"/>
+        <w:ind w:left="1440"/>
+        <w:rPr>
+          <w:lang w:val="en-US" w:bidi="he-IL"/>
+        </w:rPr>
+      </w:pPr>
+      <w:r>
+        <w:rPr>
+          <w:lang w:val="en-US" w:bidi="he-IL"/>
+        </w:rPr>
+        <w:t xml:space="preserve">Inputs = </w:t>
       </w:r>
     </w:p>
     <w:p>
@@ -2364,6 +2512,184 @@
     </w:lvl>
   </w:abstractNum>
   <w:abstractNum w:abstractNumId="2" w15:restartNumberingAfterBreak="0">
+    <w:nsid w:val="5A2D2AD2"/>
+    <w:multiLevelType w:val="hybridMultilevel"/>
+    <w:tmpl w:val="F83CD746"/>
+    <w:lvl w:ilvl="0" w:tplc="E3AE33AE">
+      <w:start w:val="1"/>
+      <w:numFmt w:val="decimal"/>
+      <w:lvlText w:val="%1."/>
+      <w:lvlJc w:val="left"/>
+      <w:pPr>
+        <w:ind w:left="1440" w:hanging="360"/>
+      </w:pPr>
+      <w:rPr>
+        <w:rFonts w:hint="default"/>
+      </w:rPr>
+    </w:lvl>
+    <w:lvl w:ilvl="1" w:tplc="20000019" w:tentative="1">
+      <w:start w:val="1"/>
+      <w:numFmt w:val="lowerLetter"/>
+      <w:lvlText w:val="%2."/>
+      <w:lvlJc w:val="left"/>
+      <w:pPr>
+        <w:ind w:left="2160" w:hanging="360"/>
+      </w:pPr>
+    </w:lvl>
+    <w:lvl w:ilvl="2" w:tplc="2000001B" w:tentative="1">
+      <w:start w:val="1"/>
+      <w:numFmt w:val="lowerRoman"/>
+      <w:lvlText w:val="%3."/>
+      <w:lvlJc w:val="right"/>
+      <w:pPr>
+        <w:ind w:left="2880" w:hanging="180"/>
+      </w:pPr>
+    </w:lvl>
+    <w:lvl w:ilvl="3" w:tplc="2000000F" w:tentative="1">
+      <w:start w:val="1"/>
+      <w:numFmt w:val="decimal"/>
+      <w:lvlText w:val="%4."/>
+      <w:lvlJc w:val="left"/>
+      <w:pPr>
+        <w:ind w:left="3600" w:hanging="360"/>
+      </w:pPr>
+    </w:lvl>
+    <w:lvl w:ilvl="4" w:tplc="20000019" w:tentative="1">
+      <w:start w:val="1"/>
+      <w:numFmt w:val="lowerLetter"/>
+      <w:lvlText w:val="%5."/>
+      <w:lvlJc w:val="left"/>
+      <w:pPr>
+        <w:ind w:left="4320" w:hanging="360"/>
+      </w:pPr>
+    </w:lvl>
+    <w:lvl w:ilvl="5" w:tplc="2000001B" w:tentative="1">
+      <w:start w:val="1"/>
+      <w:numFmt w:val="lowerRoman"/>
+      <w:lvlText w:val="%6."/>
+      <w:lvlJc w:val="right"/>
+      <w:pPr>
+        <w:ind w:left="5040" w:hanging="180"/>
+      </w:pPr>
+    </w:lvl>
+    <w:lvl w:ilvl="6" w:tplc="2000000F" w:tentative="1">
+      <w:start w:val="1"/>
+      <w:numFmt w:val="decimal"/>
+      <w:lvlText w:val="%7."/>
+      <w:lvlJc w:val="left"/>
+      <w:pPr>
+        <w:ind w:left="5760" w:hanging="360"/>
+      </w:pPr>
+    </w:lvl>
+    <w:lvl w:ilvl="7" w:tplc="20000019" w:tentative="1">
+      <w:start w:val="1"/>
+      <w:numFmt w:val="lowerLetter"/>
+      <w:lvlText w:val="%8."/>
+      <w:lvlJc w:val="left"/>
+      <w:pPr>
+        <w:ind w:left="6480" w:hanging="360"/>
+      </w:pPr>
+    </w:lvl>
+    <w:lvl w:ilvl="8" w:tplc="2000001B" w:tentative="1">
+      <w:start w:val="1"/>
+      <w:numFmt w:val="lowerRoman"/>
+      <w:lvlText w:val="%9."/>
+      <w:lvlJc w:val="right"/>
+      <w:pPr>
+        <w:ind w:left="7200" w:hanging="180"/>
+      </w:pPr>
+    </w:lvl>
+  </w:abstractNum>
+  <w:abstractNum w:abstractNumId="3" w15:restartNumberingAfterBreak="0">
+    <w:nsid w:val="6759196C"/>
+    <w:multiLevelType w:val="hybridMultilevel"/>
+    <w:tmpl w:val="039CFA64"/>
+    <w:lvl w:ilvl="0" w:tplc="F7A062CE">
+      <w:start w:val="1"/>
+      <w:numFmt w:val="upperLetter"/>
+      <w:lvlText w:val="%1)"/>
+      <w:lvlJc w:val="left"/>
+      <w:pPr>
+        <w:ind w:left="1080" w:hanging="360"/>
+      </w:pPr>
+      <w:rPr>
+        <w:rFonts w:hint="default"/>
+      </w:rPr>
+    </w:lvl>
+    <w:lvl w:ilvl="1" w:tplc="20000019" w:tentative="1">
+      <w:start w:val="1"/>
+      <w:numFmt w:val="lowerLetter"/>
+      <w:lvlText w:val="%2."/>
+      <w:lvlJc w:val="left"/>
+      <w:pPr>
+        <w:ind w:left="1800" w:hanging="360"/>
+      </w:pPr>
+    </w:lvl>
+    <w:lvl w:ilvl="2" w:tplc="2000001B" w:tentative="1">
+      <w:start w:val="1"/>
+      <w:numFmt w:val="lowerRoman"/>
+      <w:lvlText w:val="%3."/>
+      <w:lvlJc w:val="right"/>
+      <w:pPr>
+        <w:ind w:left="2520" w:hanging="180"/>
+      </w:pPr>
+    </w:lvl>
+    <w:lvl w:ilvl="3" w:tplc="2000000F" w:tentative="1">
+      <w:start w:val="1"/>
+      <w:numFmt w:val="decimal"/>
+      <w:lvlText w:val="%4."/>
+      <w:lvlJc w:val="left"/>
+      <w:pPr>
+        <w:ind w:left="3240" w:hanging="360"/>
+      </w:pPr>
+    </w:lvl>
+    <w:lvl w:ilvl="4" w:tplc="20000019" w:tentative="1">
+      <w:start w:val="1"/>
+      <w:numFmt w:val="lowerLetter"/>
+      <w:lvlText w:val="%5."/>
+      <w:lvlJc w:val="left"/>
+      <w:pPr>
+        <w:ind w:left="3960" w:hanging="360"/>
+      </w:pPr>
+    </w:lvl>
+    <w:lvl w:ilvl="5" w:tplc="2000001B" w:tentative="1">
+      <w:start w:val="1"/>
+      <w:numFmt w:val="lowerRoman"/>
+      <w:lvlText w:val="%6."/>
+      <w:lvlJc w:val="right"/>
+      <w:pPr>
+        <w:ind w:left="4680" w:hanging="180"/>
+      </w:pPr>
+    </w:lvl>
+    <w:lvl w:ilvl="6" w:tplc="2000000F" w:tentative="1">
+      <w:start w:val="1"/>
+      <w:numFmt w:val="decimal"/>
+      <w:lvlText w:val="%7."/>
+      <w:lvlJc w:val="left"/>
+      <w:pPr>
+        <w:ind w:left="5400" w:hanging="360"/>
+      </w:pPr>
+    </w:lvl>
+    <w:lvl w:ilvl="7" w:tplc="20000019" w:tentative="1">
+      <w:start w:val="1"/>
+      <w:numFmt w:val="lowerLetter"/>
+      <w:lvlText w:val="%8."/>
+      <w:lvlJc w:val="left"/>
+      <w:pPr>
+        <w:ind w:left="6120" w:hanging="360"/>
+      </w:pPr>
+    </w:lvl>
+    <w:lvl w:ilvl="8" w:tplc="2000001B" w:tentative="1">
+      <w:start w:val="1"/>
+      <w:numFmt w:val="lowerRoman"/>
+      <w:lvlText w:val="%9."/>
+      <w:lvlJc w:val="right"/>
+      <w:pPr>
+        <w:ind w:left="6840" w:hanging="180"/>
+      </w:pPr>
+    </w:lvl>
+  </w:abstractNum>
+  <w:abstractNum w:abstractNumId="4" w15:restartNumberingAfterBreak="0">
     <w:nsid w:val="7B0078F3"/>
     <w:multiLevelType w:val="hybridMultilevel"/>
     <w:tmpl w:val="6A223268"/>
@@ -2456,10 +2782,16 @@
     <w:abstractNumId w:val="0"/>
   </w:num>
   <w:num w:numId="2" w16cid:durableId="1596130706">
-    <w:abstractNumId w:val="2"/>
+    <w:abstractNumId w:val="4"/>
   </w:num>
   <w:num w:numId="3" w16cid:durableId="13653632">
     <w:abstractNumId w:val="1"/>
+  </w:num>
+  <w:num w:numId="4" w16cid:durableId="1498765934">
+    <w:abstractNumId w:val="3"/>
+  </w:num>
+  <w:num w:numId="5" w16cid:durableId="1204751916">
+    <w:abstractNumId w:val="2"/>
   </w:num>
 </w:numbering>
 </file>

</xml_diff>